<commit_message>
Corrección en manual inglés
</commit_message>
<xml_diff>
--- a/docs/manuals/SP4CE-SURVIVAL_MANUAL_ENG.docx
+++ b/docs/manuals/SP4CE-SURVIVAL_MANUAL_ENG.docx
@@ -8757,7 +8757,19 @@
           <w:i/>
           <w:iCs/>
         </w:rPr>
-        <w:t xml:space="preserve">, and </w:t>
+        <w:t xml:space="preserve">, </w:t>
+      </w:r>
+      <w:r>
+        <w:t>and</w:t>
+      </w:r>
+      <w:r>
+        <w:rPr>
+          <w:b/>
+          <w:bCs/>
+          <w:i/>
+          <w:iCs/>
+        </w:rPr>
+        <w:t xml:space="preserve"> </w:t>
       </w:r>
       <w:proofErr w:type="spellStart"/>
       <w:r>
@@ -10204,39 +10216,12 @@
   </w:num>
   <w:num w:numId="11" w16cid:durableId="1556283654">
     <w:abstractNumId w:val="3"/>
-    <w:lvlOverride w:ilvl="0"/>
-    <w:lvlOverride w:ilvl="1"/>
-    <w:lvlOverride w:ilvl="2"/>
-    <w:lvlOverride w:ilvl="3"/>
-    <w:lvlOverride w:ilvl="4"/>
-    <w:lvlOverride w:ilvl="5"/>
-    <w:lvlOverride w:ilvl="6"/>
-    <w:lvlOverride w:ilvl="7"/>
-    <w:lvlOverride w:ilvl="8"/>
   </w:num>
   <w:num w:numId="12" w16cid:durableId="681514136">
     <w:abstractNumId w:val="5"/>
-    <w:lvlOverride w:ilvl="0"/>
-    <w:lvlOverride w:ilvl="1"/>
-    <w:lvlOverride w:ilvl="2"/>
-    <w:lvlOverride w:ilvl="3"/>
-    <w:lvlOverride w:ilvl="4"/>
-    <w:lvlOverride w:ilvl="5"/>
-    <w:lvlOverride w:ilvl="6"/>
-    <w:lvlOverride w:ilvl="7"/>
-    <w:lvlOverride w:ilvl="8"/>
   </w:num>
   <w:num w:numId="13" w16cid:durableId="2117628599">
     <w:abstractNumId w:val="7"/>
-    <w:lvlOverride w:ilvl="0"/>
-    <w:lvlOverride w:ilvl="1"/>
-    <w:lvlOverride w:ilvl="2"/>
-    <w:lvlOverride w:ilvl="3"/>
-    <w:lvlOverride w:ilvl="4"/>
-    <w:lvlOverride w:ilvl="5"/>
-    <w:lvlOverride w:ilvl="6"/>
-    <w:lvlOverride w:ilvl="7"/>
-    <w:lvlOverride w:ilvl="8"/>
   </w:num>
 </w:numbering>
 </file>

</xml_diff>

<commit_message>
Presentacion actualizada a Canva, optimizacion de código en front y arreglo de bug con el cambio de contraseña en front
</commit_message>
<xml_diff>
--- a/docs/manuals/SP4CE-SURVIVAL_MANUAL_ENG.docx
+++ b/docs/manuals/SP4CE-SURVIVAL_MANUAL_ENG.docx
@@ -3093,7 +3093,23 @@
           <w:u w:val="single"/>
         </w:rPr>
         <w:lastRenderedPageBreak/>
-        <w:t>DIFICUL</w:t>
+        <w:t>DI</w:t>
+      </w:r>
+      <w:r>
+        <w:rPr>
+          <w:b/>
+          <w:bCs/>
+          <w:u w:val="single"/>
+        </w:rPr>
+        <w:t>F</w:t>
+      </w:r>
+      <w:r>
+        <w:rPr>
+          <w:b/>
+          <w:bCs/>
+          <w:u w:val="single"/>
+        </w:rPr>
+        <w:t>FICUL</w:t>
       </w:r>
       <w:r>
         <w:rPr>

</xml_diff>